<commit_message>
[Web_app] Create height collecter web app - Get email and height data - Send height data and height average to that email
</commit_message>
<xml_diff>
--- a/Personal _web_with_Flask/GuideApp.docx
+++ b/Personal _web_with_Flask/GuideApp.docx
@@ -94,11 +94,60 @@
       <w:r>
         <w:t xml:space="preserve">Install virtual </w:t>
       </w:r>
+      <w:r>
+        <w:t>environment</w:t>
+      </w:r>
+    </w:p>
+    <w:p>
+      <w:pPr>
+        <w:pStyle w:val="ListParagraph"/>
+        <w:numPr>
+          <w:ilvl w:val="0"/>
+          <w:numId w:val="3"/>
+        </w:numPr>
+      </w:pPr>
+      <w:r>
+        <w:t xml:space="preserve">Pip install </w:t>
+      </w:r>
       <w:proofErr w:type="spellStart"/>
       <w:r>
-        <w:t>enviroment</w:t>
+        <w:t>virtualenv</w:t>
       </w:r>
       <w:proofErr w:type="spellEnd"/>
+    </w:p>
+    <w:p>
+      <w:pPr>
+        <w:pStyle w:val="ListParagraph"/>
+        <w:numPr>
+          <w:ilvl w:val="0"/>
+          <w:numId w:val="3"/>
+        </w:numPr>
+      </w:pPr>
+      <w:r>
+        <w:t xml:space="preserve">Python –m </w:t>
+      </w:r>
+      <w:proofErr w:type="spellStart"/>
+      <w:r>
+        <w:t>venv</w:t>
+      </w:r>
+      <w:proofErr w:type="spellEnd"/>
+      <w:r>
+        <w:t xml:space="preserve"> virtual -&gt; create folder environment</w:t>
+      </w:r>
+    </w:p>
+    <w:p>
+      <w:pPr>
+        <w:pStyle w:val="ListParagraph"/>
+        <w:numPr>
+          <w:ilvl w:val="0"/>
+          <w:numId w:val="3"/>
+        </w:numPr>
+      </w:pPr>
+      <w:r>
+        <w:t>Virtual\Scripts\pip install flask -&gt; install flask</w:t>
+      </w:r>
+      <w:bookmarkStart w:id="0" w:name="_GoBack"/>
+      <w:bookmarkEnd w:id="0"/>
     </w:p>
     <w:p>
       <w:pPr>
@@ -136,8 +185,6 @@
       <w:r>
         <w:t>CLI: login -&gt; create app</w:t>
       </w:r>
-      <w:bookmarkStart w:id="0" w:name="_GoBack"/>
-      <w:bookmarkEnd w:id="0"/>
     </w:p>
     <w:p>
       <w:pPr>
@@ -433,6 +480,119 @@
     </w:lvl>
   </w:abstractNum>
   <w:abstractNum w:abstractNumId="1" w15:restartNumberingAfterBreak="0">
+    <w:nsid w:val="5E71554E"/>
+    <w:multiLevelType w:val="hybridMultilevel"/>
+    <w:tmpl w:val="B15C8556"/>
+    <w:lvl w:ilvl="0" w:tplc="04090001">
+      <w:start w:val="1"/>
+      <w:numFmt w:val="bullet"/>
+      <w:lvlText w:val=""/>
+      <w:lvlJc w:val="left"/>
+      <w:pPr>
+        <w:ind w:left="1440" w:hanging="360"/>
+      </w:pPr>
+      <w:rPr>
+        <w:rFonts w:ascii="Symbol" w:hAnsi="Symbol" w:hint="default"/>
+      </w:rPr>
+    </w:lvl>
+    <w:lvl w:ilvl="1" w:tplc="04090003" w:tentative="1">
+      <w:start w:val="1"/>
+      <w:numFmt w:val="bullet"/>
+      <w:lvlText w:val="o"/>
+      <w:lvlJc w:val="left"/>
+      <w:pPr>
+        <w:ind w:left="2160" w:hanging="360"/>
+      </w:pPr>
+      <w:rPr>
+        <w:rFonts w:ascii="Courier New" w:hAnsi="Courier New" w:cs="Courier New" w:hint="default"/>
+      </w:rPr>
+    </w:lvl>
+    <w:lvl w:ilvl="2" w:tplc="04090005" w:tentative="1">
+      <w:start w:val="1"/>
+      <w:numFmt w:val="bullet"/>
+      <w:lvlText w:val=""/>
+      <w:lvlJc w:val="left"/>
+      <w:pPr>
+        <w:ind w:left="2880" w:hanging="360"/>
+      </w:pPr>
+      <w:rPr>
+        <w:rFonts w:ascii="Wingdings" w:hAnsi="Wingdings" w:hint="default"/>
+      </w:rPr>
+    </w:lvl>
+    <w:lvl w:ilvl="3" w:tplc="04090001" w:tentative="1">
+      <w:start w:val="1"/>
+      <w:numFmt w:val="bullet"/>
+      <w:lvlText w:val=""/>
+      <w:lvlJc w:val="left"/>
+      <w:pPr>
+        <w:ind w:left="3600" w:hanging="360"/>
+      </w:pPr>
+      <w:rPr>
+        <w:rFonts w:ascii="Symbol" w:hAnsi="Symbol" w:hint="default"/>
+      </w:rPr>
+    </w:lvl>
+    <w:lvl w:ilvl="4" w:tplc="04090003" w:tentative="1">
+      <w:start w:val="1"/>
+      <w:numFmt w:val="bullet"/>
+      <w:lvlText w:val="o"/>
+      <w:lvlJc w:val="left"/>
+      <w:pPr>
+        <w:ind w:left="4320" w:hanging="360"/>
+      </w:pPr>
+      <w:rPr>
+        <w:rFonts w:ascii="Courier New" w:hAnsi="Courier New" w:cs="Courier New" w:hint="default"/>
+      </w:rPr>
+    </w:lvl>
+    <w:lvl w:ilvl="5" w:tplc="04090005" w:tentative="1">
+      <w:start w:val="1"/>
+      <w:numFmt w:val="bullet"/>
+      <w:lvlText w:val=""/>
+      <w:lvlJc w:val="left"/>
+      <w:pPr>
+        <w:ind w:left="5040" w:hanging="360"/>
+      </w:pPr>
+      <w:rPr>
+        <w:rFonts w:ascii="Wingdings" w:hAnsi="Wingdings" w:hint="default"/>
+      </w:rPr>
+    </w:lvl>
+    <w:lvl w:ilvl="6" w:tplc="04090001" w:tentative="1">
+      <w:start w:val="1"/>
+      <w:numFmt w:val="bullet"/>
+      <w:lvlText w:val=""/>
+      <w:lvlJc w:val="left"/>
+      <w:pPr>
+        <w:ind w:left="5760" w:hanging="360"/>
+      </w:pPr>
+      <w:rPr>
+        <w:rFonts w:ascii="Symbol" w:hAnsi="Symbol" w:hint="default"/>
+      </w:rPr>
+    </w:lvl>
+    <w:lvl w:ilvl="7" w:tplc="04090003" w:tentative="1">
+      <w:start w:val="1"/>
+      <w:numFmt w:val="bullet"/>
+      <w:lvlText w:val="o"/>
+      <w:lvlJc w:val="left"/>
+      <w:pPr>
+        <w:ind w:left="6480" w:hanging="360"/>
+      </w:pPr>
+      <w:rPr>
+        <w:rFonts w:ascii="Courier New" w:hAnsi="Courier New" w:cs="Courier New" w:hint="default"/>
+      </w:rPr>
+    </w:lvl>
+    <w:lvl w:ilvl="8" w:tplc="04090005" w:tentative="1">
+      <w:start w:val="1"/>
+      <w:numFmt w:val="bullet"/>
+      <w:lvlText w:val=""/>
+      <w:lvlJc w:val="left"/>
+      <w:pPr>
+        <w:ind w:left="7200" w:hanging="360"/>
+      </w:pPr>
+      <w:rPr>
+        <w:rFonts w:ascii="Wingdings" w:hAnsi="Wingdings" w:hint="default"/>
+      </w:rPr>
+    </w:lvl>
+  </w:abstractNum>
+  <w:abstractNum w:abstractNumId="2" w15:restartNumberingAfterBreak="0">
     <w:nsid w:val="67340E35"/>
     <w:multiLevelType w:val="hybridMultilevel"/>
     <w:tmpl w:val="674AFF18"/>
@@ -525,6 +685,9 @@
     <w:abstractNumId w:val="0"/>
   </w:num>
   <w:num w:numId="2">
+    <w:abstractNumId w:val="2"/>
+  </w:num>
+  <w:num w:numId="3">
     <w:abstractNumId w:val="1"/>
   </w:num>
 </w:numbering>

</xml_diff>